<commit_message>
Replaced mechanism for generating SheafSystem/*.h because copy_if_different *.h fails on Windows apparently due to lack of support for long lists in either copy_if_different or cmd.exe. Implemented using add_custom_command for each .h file.
Updated README-linux to fix issue #3.

(The above two changes were described in previous commit message, even though they were not in that commit.)

Changed PREREQ_SHEAFSYSTEM_HOME to PREREQ_SHEAFSYSTEM_CONFIG_DIR

Reimplemented check targets so they always run tests, even if tests have been run before.
</commit_message>
<xml_diff>
--- a/README-Linux.docx
+++ b/README-Linux.docx
@@ -453,6 +453,8 @@
         <w:ind w:left="360"/>
         <w:divId w:val="866530967"/>
       </w:pPr>
+      <w:bookmarkStart w:id="0" w:name="_GoBack"/>
+      <w:bookmarkEnd w:id="0"/>
       <w:r>
         <w:t>Run the CMake GUI</w:t>
       </w:r>
@@ -479,7 +481,19 @@
         <w:divId w:val="866530967"/>
       </w:pPr>
       <w:r>
-        <w:t>The CMake GUI will start. Typically, it will display several messages about not being able to find the prerequisites. Type "e" to exit this message display and ccmake will display a table of CMake variables and their values. As you move the cursor through the rows of the table, a short description of each variable will appear in the status line near the bottom of the display.</w:t>
+        <w:t xml:space="preserve">The CMake GUI will start. </w:t>
+      </w:r>
+      <w:r>
+        <w:t xml:space="preserve">Type "c" to configure. </w:t>
+      </w:r>
+      <w:r>
+        <w:t xml:space="preserve">Typically, it will </w:t>
+      </w:r>
+      <w:r>
+        <w:t xml:space="preserve">then </w:t>
+      </w:r>
+      <w:r>
+        <w:t>display several messages about not being able to find the prerequisites. Type "e" to exit this message display and ccmake will display a table of CMake variables and their values. As you move the cursor through the rows of the table, a short description of each variable will appear in the status line near the bottom of the display.</w:t>
       </w:r>
     </w:p>
     <w:p>
@@ -645,7 +659,7 @@
         <w:t>PREREQ_</w:t>
       </w:r>
       <w:r>
-        <w:t>SHEAFSYSTEM_HOME</w:t>
+        <w:t>SHEAFSYSTEM_CONFIG_DIR</w:t>
       </w:r>
       <w:r>
         <w:t xml:space="preserve"> (type PATH)</w:t>
@@ -654,10 +668,10 @@
         <w:t>: the absolute path to the</w:t>
       </w:r>
       <w:r>
-        <w:t xml:space="preserve"> top level directory of the SheafSystem installation or to the build directory of a SheafSystem development tree</w:t>
-      </w:r>
-      <w:r>
-        <w:t>.</w:t>
+        <w:t xml:space="preserve"> directory </w:t>
+      </w:r>
+      <w:r>
+        <w:t>containing the file SheafSystemConfig.cmake. For instance, &lt;installation tree root&gt;/cmake or &lt;source tree root&gt;/build/cmake.</w:t>
       </w:r>
     </w:p>
     <w:p>
@@ -675,12 +689,7 @@
         <w:divId w:val="866530967"/>
       </w:pPr>
       <w:r>
-        <w:t>After entering all the configuration variables, type "c" to run the configuration process. Various status messages will be</w:t>
-      </w:r>
-      <w:bookmarkStart w:id="0" w:name="_GoBack"/>
-      <w:bookmarkEnd w:id="0"/>
-      <w:r>
-        <w:t xml:space="preserve"> displayed in the lower part of the window. If any prerequisites cannot be found, error messages will be displayed. Type "e" to exit the error message display and adjust the PREREQ_ variables as needed. Once the PREREQ_ variables have all been set correctly, the variable table will update, showing any new results in red. Type "c" again and the "g" (generate) option will be enabled. Type "g" to generate the make files for the build system and exit.</w:t>
+        <w:t>After entering all the configuration variables, type "c" to run the configuration process. Various status messages will be displayed in the lower part of the window. If any prerequisites cannot be found, error messages will be displayed. Type "e" to exit the error message display and adjust the PREREQ_ variables as needed. Once the PREREQ_ variables have all been set correctly, the variable table will update, showing any new results in red. Type "c" again and the "g" (generate) option will be enabled. Type "g" to generate the make files for the build system and exit.</w:t>
       </w:r>
     </w:p>
     <w:p>
@@ -895,29 +904,15 @@
       </w:rPr>
       <w:t xml:space="preserve"> of </w:t>
     </w:r>
-    <w:r>
-      <w:fldChar w:fldCharType="begin"/>
-    </w:r>
-    <w:r>
-      <w:instrText xml:space="preserve"> NUMPAGES  \* MERGEFORMAT </w:instrText>
-    </w:r>
-    <w:r>
-      <w:fldChar w:fldCharType="separate"/>
-    </w:r>
-    <w:r>
-      <w:rPr>
-        <w:rStyle w:val="PageNumber"/>
-        <w:noProof/>
-      </w:rPr>
-      <w:t>1</w:t>
-    </w:r>
-    <w:r>
-      <w:rPr>
-        <w:rStyle w:val="PageNumber"/>
-        <w:noProof/>
-      </w:rPr>
-      <w:fldChar w:fldCharType="end"/>
-    </w:r>
+    <w:fldSimple w:instr=" NUMPAGES  \* MERGEFORMAT ">
+      <w:r>
+        <w:rPr>
+          <w:rStyle w:val="PageNumber"/>
+          <w:noProof/>
+        </w:rPr>
+        <w:t>1</w:t>
+      </w:r>
+    </w:fldSimple>
     <w:r>
       <w:rPr>
         <w:rStyle w:val="PageNumber"/>
@@ -3354,7 +3349,7 @@
     <w:name w:val="Normal"/>
     <w:uiPriority w:val="5"/>
     <w:qFormat/>
-    <w:rsid w:val="00A40FCE"/>
+    <w:rsid w:val="00B921C6"/>
     <w:pPr>
       <w:spacing w:before="240"/>
       <w:jc w:val="both"/>
@@ -3368,7 +3363,7 @@
     <w:basedOn w:val="heading"/>
     <w:link w:val="Heading1Char"/>
     <w:uiPriority w:val="6"/>
-    <w:rsid w:val="00A40FCE"/>
+    <w:rsid w:val="00B921C6"/>
     <w:pPr>
       <w:numPr>
         <w:numId w:val="32"/>
@@ -3386,7 +3381,7 @@
     <w:basedOn w:val="heading"/>
     <w:link w:val="Heading2Char"/>
     <w:uiPriority w:val="6"/>
-    <w:rsid w:val="00A40FCE"/>
+    <w:rsid w:val="00B921C6"/>
     <w:pPr>
       <w:numPr>
         <w:ilvl w:val="1"/>
@@ -3404,7 +3399,7 @@
     <w:basedOn w:val="heading"/>
     <w:link w:val="Heading3Char"/>
     <w:uiPriority w:val="6"/>
-    <w:rsid w:val="00A40FCE"/>
+    <w:rsid w:val="00B921C6"/>
     <w:pPr>
       <w:numPr>
         <w:ilvl w:val="2"/>
@@ -3421,7 +3416,7 @@
     <w:basedOn w:val="heading"/>
     <w:link w:val="Heading4Char"/>
     <w:uiPriority w:val="6"/>
-    <w:rsid w:val="00A40FCE"/>
+    <w:rsid w:val="00B921C6"/>
     <w:pPr>
       <w:numPr>
         <w:ilvl w:val="3"/>
@@ -3438,7 +3433,7 @@
     <w:basedOn w:val="heading"/>
     <w:link w:val="Heading5Char"/>
     <w:uiPriority w:val="6"/>
-    <w:rsid w:val="00A40FCE"/>
+    <w:rsid w:val="00B921C6"/>
     <w:pPr>
       <w:numPr>
         <w:ilvl w:val="4"/>
@@ -3455,7 +3450,7 @@
     <w:basedOn w:val="heading"/>
     <w:link w:val="Heading6Char"/>
     <w:uiPriority w:val="6"/>
-    <w:rsid w:val="00A40FCE"/>
+    <w:rsid w:val="00B921C6"/>
     <w:pPr>
       <w:numPr>
         <w:ilvl w:val="5"/>
@@ -3472,7 +3467,7 @@
     <w:basedOn w:val="heading"/>
     <w:link w:val="Heading7Char"/>
     <w:uiPriority w:val="6"/>
-    <w:rsid w:val="00A40FCE"/>
+    <w:rsid w:val="00B921C6"/>
     <w:pPr>
       <w:numPr>
         <w:ilvl w:val="6"/>
@@ -3489,7 +3484,7 @@
     <w:basedOn w:val="heading"/>
     <w:link w:val="Heading8Char"/>
     <w:uiPriority w:val="6"/>
-    <w:rsid w:val="00A40FCE"/>
+    <w:rsid w:val="00B921C6"/>
     <w:pPr>
       <w:numPr>
         <w:ilvl w:val="7"/>
@@ -3506,7 +3501,7 @@
     <w:basedOn w:val="heading"/>
     <w:link w:val="Heading9Char"/>
     <w:uiPriority w:val="6"/>
-    <w:rsid w:val="00A40FCE"/>
+    <w:rsid w:val="00B921C6"/>
     <w:pPr>
       <w:numPr>
         <w:ilvl w:val="8"/>
@@ -3523,7 +3518,7 @@
     <w:uiPriority w:val="1"/>
     <w:semiHidden/>
     <w:unhideWhenUsed/>
-    <w:rsid w:val="00A40FCE"/>
+    <w:rsid w:val="00B921C6"/>
   </w:style>
   <w:style w:type="table" w:default="1" w:styleId="TableNormal">
     <w:name w:val="Normal Table"/>
@@ -3545,14 +3540,14 @@
     <w:uiPriority w:val="99"/>
     <w:semiHidden/>
     <w:unhideWhenUsed/>
-    <w:rsid w:val="00A40FCE"/>
+    <w:rsid w:val="00B921C6"/>
   </w:style>
   <w:style w:type="character" w:styleId="Hyperlink">
     <w:name w:val="Hyperlink"/>
     <w:basedOn w:val="DefaultParagraphFont"/>
     <w:uiPriority w:val="99"/>
     <w:unhideWhenUsed/>
-    <w:rsid w:val="00A40FCE"/>
+    <w:rsid w:val="00B921C6"/>
     <w:rPr>
       <w:color w:val="0000FF"/>
       <w:u w:val="single"/>
@@ -3574,7 +3569,7 @@
     <w:basedOn w:val="DefaultParagraphFont"/>
     <w:uiPriority w:val="20"/>
     <w:qFormat/>
-    <w:rsid w:val="00A40FCE"/>
+    <w:rsid w:val="00B921C6"/>
     <w:rPr>
       <w:i/>
     </w:rPr>
@@ -3640,7 +3635,7 @@
     <w:link w:val="NormalWebChar"/>
     <w:uiPriority w:val="99"/>
     <w:semiHidden/>
-    <w:rsid w:val="00A40FCE"/>
+    <w:rsid w:val="00B921C6"/>
     <w:pPr>
       <w:spacing w:before="100" w:beforeAutospacing="1" w:after="115"/>
     </w:pPr>
@@ -3652,7 +3647,7 @@
     <w:name w:val="Normal Indent"/>
     <w:basedOn w:val="Normal"/>
     <w:semiHidden/>
-    <w:rsid w:val="00A40FCE"/>
+    <w:rsid w:val="00B921C6"/>
     <w:pPr>
       <w:ind w:left="720"/>
     </w:pPr>
@@ -3662,7 +3657,7 @@
     <w:basedOn w:val="Normal"/>
     <w:link w:val="FootnoteTextChar"/>
     <w:semiHidden/>
-    <w:rsid w:val="00A40FCE"/>
+    <w:rsid w:val="00B921C6"/>
     <w:rPr>
       <w:sz w:val="20"/>
     </w:rPr>
@@ -3679,7 +3674,7 @@
     <w:basedOn w:val="Normal"/>
     <w:link w:val="CommentTextChar"/>
     <w:semiHidden/>
-    <w:rsid w:val="00A40FCE"/>
+    <w:rsid w:val="00B921C6"/>
   </w:style>
   <w:style w:type="character" w:customStyle="1" w:styleId="CommentTextChar">
     <w:name w:val="Comment Text Char"/>
@@ -3687,7 +3682,7 @@
     <w:link w:val="CommentText"/>
     <w:semiHidden/>
     <w:locked/>
-    <w:rsid w:val="00A40FCE"/>
+    <w:rsid w:val="00B921C6"/>
     <w:rPr>
       <w:sz w:val="24"/>
     </w:rPr>
@@ -3697,7 +3692,7 @@
     <w:basedOn w:val="Normal"/>
     <w:link w:val="HeaderChar"/>
     <w:semiHidden/>
-    <w:rsid w:val="00A40FCE"/>
+    <w:rsid w:val="00B921C6"/>
     <w:pPr>
       <w:tabs>
         <w:tab w:val="center" w:pos="4320"/>
@@ -3720,7 +3715,7 @@
     <w:basedOn w:val="Normal"/>
     <w:link w:val="FooterChar"/>
     <w:uiPriority w:val="99"/>
-    <w:rsid w:val="00A40FCE"/>
+    <w:rsid w:val="00B921C6"/>
     <w:pPr>
       <w:tabs>
         <w:tab w:val="center" w:pos="4320"/>
@@ -3734,7 +3729,7 @@
     <w:link w:val="Footer"/>
     <w:uiPriority w:val="99"/>
     <w:locked/>
-    <w:rsid w:val="00A40FCE"/>
+    <w:rsid w:val="00B921C6"/>
     <w:rPr>
       <w:sz w:val="24"/>
     </w:rPr>
@@ -3745,7 +3740,7 @@
     <w:next w:val="Normal"/>
     <w:uiPriority w:val="4"/>
     <w:qFormat/>
-    <w:rsid w:val="00A40FCE"/>
+    <w:rsid w:val="00B921C6"/>
     <w:pPr>
       <w:spacing w:before="120" w:after="120"/>
       <w:jc w:val="center"/>
@@ -3759,7 +3754,7 @@
     <w:basedOn w:val="Normal"/>
     <w:link w:val="EndnoteTextChar"/>
     <w:semiHidden/>
-    <w:rsid w:val="00A40FCE"/>
+    <w:rsid w:val="00B921C6"/>
   </w:style>
   <w:style w:type="character" w:customStyle="1" w:styleId="EndnoteTextChar">
     <w:name w:val="Endnote Text Char"/>
@@ -3776,7 +3771,7 @@
     <w:basedOn w:val="Normal"/>
     <w:link w:val="SubtitleChar"/>
     <w:uiPriority w:val="4"/>
-    <w:rsid w:val="00A40FCE"/>
+    <w:rsid w:val="00B921C6"/>
     <w:pPr>
       <w:spacing w:before="480"/>
       <w:jc w:val="center"/>
@@ -3793,7 +3788,7 @@
     <w:link w:val="Subtitle"/>
     <w:uiPriority w:val="4"/>
     <w:locked/>
-    <w:rsid w:val="00A40FCE"/>
+    <w:rsid w:val="00B921C6"/>
     <w:rPr>
       <w:rFonts w:ascii="Arial" w:eastAsiaTheme="majorEastAsia" w:hAnsi="Arial" w:cs="Arial"/>
       <w:sz w:val="28"/>
@@ -3806,7 +3801,7 @@
     <w:next w:val="Subtitle"/>
     <w:link w:val="TitleChar"/>
     <w:uiPriority w:val="4"/>
-    <w:rsid w:val="00A40FCE"/>
+    <w:rsid w:val="00B921C6"/>
     <w:pPr>
       <w:spacing w:before="480"/>
       <w:jc w:val="center"/>
@@ -3826,7 +3821,7 @@
     <w:link w:val="Title"/>
     <w:uiPriority w:val="4"/>
     <w:locked/>
-    <w:rsid w:val="00A40FCE"/>
+    <w:rsid w:val="00B921C6"/>
     <w:rPr>
       <w:rFonts w:ascii="Arial" w:eastAsiaTheme="majorEastAsia" w:hAnsi="Arial" w:cs="Arial"/>
       <w:b/>
@@ -3841,7 +3836,7 @@
     <w:basedOn w:val="Normal"/>
     <w:link w:val="BodyTextChar"/>
     <w:semiHidden/>
-    <w:rsid w:val="00A40FCE"/>
+    <w:rsid w:val="00B921C6"/>
     <w:pPr>
       <w:spacing w:after="120"/>
     </w:pPr>
@@ -3852,7 +3847,7 @@
     <w:link w:val="BodyText"/>
     <w:semiHidden/>
     <w:locked/>
-    <w:rsid w:val="00A40FCE"/>
+    <w:rsid w:val="00B921C6"/>
     <w:rPr>
       <w:sz w:val="24"/>
     </w:rPr>
@@ -3861,7 +3856,7 @@
     <w:name w:val="Block Text"/>
     <w:basedOn w:val="Normal"/>
     <w:semiHidden/>
-    <w:rsid w:val="00A40FCE"/>
+    <w:rsid w:val="00B921C6"/>
     <w:pPr>
       <w:spacing w:after="120"/>
       <w:ind w:left="1440" w:right="1440"/>
@@ -3874,7 +3869,7 @@
     <w:uiPriority w:val="99"/>
     <w:semiHidden/>
     <w:unhideWhenUsed/>
-    <w:rsid w:val="00A40FCE"/>
+    <w:rsid w:val="00B921C6"/>
     <w:pPr>
       <w:spacing w:before="0"/>
     </w:pPr>
@@ -3891,7 +3886,7 @@
     <w:uiPriority w:val="99"/>
     <w:semiHidden/>
     <w:locked/>
-    <w:rsid w:val="00A40FCE"/>
+    <w:rsid w:val="00B921C6"/>
     <w:rPr>
       <w:rFonts w:ascii="Tahoma" w:hAnsi="Tahoma" w:cs="Tahoma"/>
       <w:sz w:val="16"/>
@@ -3906,7 +3901,7 @@
     <w:uiPriority w:val="99"/>
     <w:semiHidden/>
     <w:unhideWhenUsed/>
-    <w:rsid w:val="00A40FCE"/>
+    <w:rsid w:val="00B921C6"/>
     <w:rPr>
       <w:b/>
       <w:bCs/>
@@ -3919,7 +3914,7 @@
     <w:uiPriority w:val="99"/>
     <w:semiHidden/>
     <w:locked/>
-    <w:rsid w:val="00A40FCE"/>
+    <w:rsid w:val="00B921C6"/>
     <w:rPr>
       <w:b/>
       <w:bCs/>
@@ -3933,7 +3928,7 @@
     <w:uiPriority w:val="99"/>
     <w:semiHidden/>
     <w:unhideWhenUsed/>
-    <w:rsid w:val="00A40FCE"/>
+    <w:rsid w:val="00B921C6"/>
     <w:pPr>
       <w:spacing w:before="0"/>
     </w:pPr>
@@ -3950,7 +3945,7 @@
     <w:uiPriority w:val="99"/>
     <w:semiHidden/>
     <w:locked/>
-    <w:rsid w:val="00A40FCE"/>
+    <w:rsid w:val="00B921C6"/>
     <w:rPr>
       <w:rFonts w:ascii="Tahoma" w:hAnsi="Tahoma" w:cs="Tahoma"/>
       <w:sz w:val="16"/>
@@ -3961,7 +3956,7 @@
     <w:name w:val="No Spacing"/>
     <w:basedOn w:val="Normal"/>
     <w:uiPriority w:val="1"/>
-    <w:rsid w:val="00A40FCE"/>
+    <w:rsid w:val="00B921C6"/>
     <w:pPr>
       <w:spacing w:before="0"/>
     </w:pPr>
@@ -3970,7 +3965,7 @@
     <w:name w:val="List Paragraph"/>
     <w:basedOn w:val="Normal"/>
     <w:uiPriority w:val="5"/>
-    <w:rsid w:val="00A40FCE"/>
+    <w:rsid w:val="00B921C6"/>
     <w:pPr>
       <w:ind w:left="720"/>
     </w:pPr>
@@ -3981,7 +3976,7 @@
     <w:next w:val="Normal"/>
     <w:link w:val="QuoteChar"/>
     <w:uiPriority w:val="29"/>
-    <w:rsid w:val="00A40FCE"/>
+    <w:rsid w:val="00B921C6"/>
     <w:rPr>
       <w:i/>
       <w:iCs/>
@@ -3994,7 +3989,7 @@
     <w:link w:val="Quote"/>
     <w:uiPriority w:val="29"/>
     <w:locked/>
-    <w:rsid w:val="00A40FCE"/>
+    <w:rsid w:val="00B921C6"/>
     <w:rPr>
       <w:i/>
       <w:iCs/>
@@ -4008,7 +4003,7 @@
     <w:next w:val="Normal"/>
     <w:link w:val="IntenseQuoteChar"/>
     <w:uiPriority w:val="30"/>
-    <w:rsid w:val="00A40FCE"/>
+    <w:rsid w:val="00B921C6"/>
     <w:pPr>
       <w:pBdr>
         <w:bottom w:val="single" w:sz="4" w:space="4" w:color="4F81BD" w:themeColor="accent1"/>
@@ -4030,7 +4025,7 @@
     <w:link w:val="IntenseQuote"/>
     <w:uiPriority w:val="30"/>
     <w:locked/>
-    <w:rsid w:val="00A40FCE"/>
+    <w:rsid w:val="00B921C6"/>
     <w:rPr>
       <w:b/>
       <w:bCs/>
@@ -4046,7 +4041,7 @@
     <w:next w:val="Normal"/>
     <w:uiPriority w:val="37"/>
     <w:unhideWhenUsed/>
-    <w:rsid w:val="00A40FCE"/>
+    <w:rsid w:val="00B921C6"/>
     <w:pPr>
       <w:jc w:val="left"/>
     </w:pPr>
@@ -4057,7 +4052,7 @@
     <w:link w:val="Heading1"/>
     <w:uiPriority w:val="6"/>
     <w:locked/>
-    <w:rsid w:val="00A40FCE"/>
+    <w:rsid w:val="00B921C6"/>
     <w:rPr>
       <w:rFonts w:eastAsiaTheme="majorEastAsia" w:cstheme="majorBidi"/>
       <w:b/>
@@ -4073,7 +4068,7 @@
     <w:semiHidden/>
     <w:unhideWhenUsed/>
     <w:qFormat/>
-    <w:rsid w:val="00A40FCE"/>
+    <w:rsid w:val="00B921C6"/>
     <w:pPr>
       <w:numPr>
         <w:numId w:val="0"/>
@@ -4342,7 +4337,7 @@
   <w:style w:type="paragraph" w:customStyle="1" w:styleId="heading">
     <w:name w:val="heading"/>
     <w:basedOn w:val="Normal"/>
-    <w:rsid w:val="00A40FCE"/>
+    <w:rsid w:val="00B921C6"/>
     <w:pPr>
       <w:keepNext/>
     </w:pPr>
@@ -4351,7 +4346,7 @@
     <w:name w:val="author affiliation"/>
     <w:basedOn w:val="Normal"/>
     <w:uiPriority w:val="4"/>
-    <w:rsid w:val="00A40FCE"/>
+    <w:rsid w:val="00B921C6"/>
     <w:pPr>
       <w:spacing w:before="120"/>
       <w:jc w:val="center"/>
@@ -4362,7 +4357,7 @@
     <w:basedOn w:val="Normal"/>
     <w:next w:val="authoraffiliation"/>
     <w:uiPriority w:val="4"/>
-    <w:rsid w:val="00A40FCE"/>
+    <w:rsid w:val="00B921C6"/>
     <w:pPr>
       <w:spacing w:before="480"/>
       <w:jc w:val="center"/>
@@ -4372,7 +4367,7 @@
     <w:name w:val="summary"/>
     <w:basedOn w:val="Normal"/>
     <w:uiPriority w:val="4"/>
-    <w:rsid w:val="00A40FCE"/>
+    <w:rsid w:val="00B921C6"/>
     <w:pPr>
       <w:ind w:left="1440" w:right="1440"/>
     </w:pPr>
@@ -4382,7 +4377,7 @@
     <w:basedOn w:val="Normal"/>
     <w:next w:val="summary"/>
     <w:uiPriority w:val="4"/>
-    <w:rsid w:val="00A40FCE"/>
+    <w:rsid w:val="00B921C6"/>
     <w:pPr>
       <w:spacing w:before="480"/>
       <w:ind w:left="1440" w:right="1440"/>
@@ -4397,7 +4392,7 @@
     <w:basedOn w:val="Heading1"/>
     <w:next w:val="BlockText"/>
     <w:autoRedefine/>
-    <w:rsid w:val="00A40FCE"/>
+    <w:rsid w:val="00B921C6"/>
     <w:pPr>
       <w:numPr>
         <w:numId w:val="0"/>
@@ -4409,7 +4404,7 @@
     <w:basedOn w:val="Normal"/>
     <w:next w:val="Normal"/>
     <w:qFormat/>
-    <w:rsid w:val="00A40FCE"/>
+    <w:rsid w:val="00B921C6"/>
     <w:pPr>
       <w:keepNext/>
       <w:widowControl w:val="0"/>
@@ -4421,7 +4416,7 @@
     <w:basedOn w:val="Normal"/>
     <w:uiPriority w:val="4"/>
     <w:qFormat/>
-    <w:rsid w:val="00A40FCE"/>
+    <w:rsid w:val="00B921C6"/>
     <w:pPr>
       <w:tabs>
         <w:tab w:val="right" w:pos="8640"/>
@@ -4435,7 +4430,7 @@
     <w:basedOn w:val="cppcode"/>
     <w:uiPriority w:val="4"/>
     <w:qFormat/>
-    <w:rsid w:val="00A40FCE"/>
+    <w:rsid w:val="00B921C6"/>
     <w:pPr>
       <w:keepNext w:val="0"/>
       <w:spacing w:before="0"/>
@@ -4447,7 +4442,7 @@
     <w:next w:val="cppcodecontinuation"/>
     <w:uiPriority w:val="4"/>
     <w:qFormat/>
-    <w:rsid w:val="00A40FCE"/>
+    <w:rsid w:val="00B921C6"/>
     <w:pPr>
       <w:keepNext/>
       <w:jc w:val="left"/>
@@ -4462,7 +4457,7 @@
     <w:basedOn w:val="Heading1"/>
     <w:next w:val="Normal"/>
     <w:uiPriority w:val="7"/>
-    <w:rsid w:val="00A40FCE"/>
+    <w:rsid w:val="00B921C6"/>
     <w:pPr>
       <w:numPr>
         <w:numId w:val="1"/>
@@ -4475,7 +4470,7 @@
     <w:link w:val="Heading2"/>
     <w:uiPriority w:val="6"/>
     <w:locked/>
-    <w:rsid w:val="00A40FCE"/>
+    <w:rsid w:val="00B921C6"/>
     <w:rPr>
       <w:rFonts w:eastAsiaTheme="majorEastAsia" w:cstheme="majorBidi"/>
       <w:b/>
@@ -4487,7 +4482,7 @@
     <w:basedOn w:val="Heading2"/>
     <w:next w:val="Normal"/>
     <w:uiPriority w:val="7"/>
-    <w:rsid w:val="00A40FCE"/>
+    <w:rsid w:val="00B921C6"/>
     <w:pPr>
       <w:numPr>
         <w:numId w:val="1"/>
@@ -4503,7 +4498,7 @@
     <w:link w:val="Heading3"/>
     <w:uiPriority w:val="6"/>
     <w:locked/>
-    <w:rsid w:val="00A40FCE"/>
+    <w:rsid w:val="00B921C6"/>
     <w:rPr>
       <w:rFonts w:eastAsiaTheme="majorEastAsia" w:cstheme="majorBidi"/>
       <w:sz w:val="24"/>
@@ -4514,7 +4509,7 @@
     <w:basedOn w:val="Heading3"/>
     <w:next w:val="Normal"/>
     <w:uiPriority w:val="7"/>
-    <w:rsid w:val="00A40FCE"/>
+    <w:rsid w:val="00B921C6"/>
     <w:pPr>
       <w:numPr>
         <w:numId w:val="1"/>
@@ -4527,7 +4522,7 @@
     <w:link w:val="Heading4"/>
     <w:uiPriority w:val="6"/>
     <w:locked/>
-    <w:rsid w:val="00A40FCE"/>
+    <w:rsid w:val="00B921C6"/>
     <w:rPr>
       <w:rFonts w:cstheme="majorBidi"/>
       <w:sz w:val="24"/>
@@ -4538,7 +4533,7 @@
     <w:basedOn w:val="Heading4"/>
     <w:next w:val="Normal"/>
     <w:uiPriority w:val="7"/>
-    <w:rsid w:val="00A40FCE"/>
+    <w:rsid w:val="00B921C6"/>
     <w:pPr>
       <w:numPr>
         <w:numId w:val="1"/>
@@ -4551,7 +4546,7 @@
     <w:link w:val="Heading5"/>
     <w:uiPriority w:val="6"/>
     <w:locked/>
-    <w:rsid w:val="00A40FCE"/>
+    <w:rsid w:val="00B921C6"/>
     <w:rPr>
       <w:rFonts w:cstheme="majorBidi"/>
       <w:sz w:val="24"/>
@@ -4562,7 +4557,7 @@
     <w:basedOn w:val="Heading5"/>
     <w:next w:val="Normal"/>
     <w:uiPriority w:val="7"/>
-    <w:rsid w:val="00A40FCE"/>
+    <w:rsid w:val="00B921C6"/>
     <w:pPr>
       <w:numPr>
         <w:numId w:val="1"/>
@@ -4575,7 +4570,7 @@
     <w:link w:val="Heading6"/>
     <w:uiPriority w:val="6"/>
     <w:locked/>
-    <w:rsid w:val="00A40FCE"/>
+    <w:rsid w:val="00B921C6"/>
     <w:rPr>
       <w:rFonts w:cstheme="majorBidi"/>
       <w:sz w:val="24"/>
@@ -4586,7 +4581,7 @@
     <w:basedOn w:val="Heading6"/>
     <w:next w:val="Normal"/>
     <w:uiPriority w:val="7"/>
-    <w:rsid w:val="00A40FCE"/>
+    <w:rsid w:val="00B921C6"/>
     <w:pPr>
       <w:numPr>
         <w:numId w:val="1"/>
@@ -4599,7 +4594,7 @@
     <w:link w:val="Heading7"/>
     <w:uiPriority w:val="6"/>
     <w:locked/>
-    <w:rsid w:val="00A40FCE"/>
+    <w:rsid w:val="00B921C6"/>
     <w:rPr>
       <w:rFonts w:cstheme="majorBidi"/>
       <w:sz w:val="24"/>
@@ -4610,7 +4605,7 @@
     <w:basedOn w:val="Heading7"/>
     <w:next w:val="Normal"/>
     <w:uiPriority w:val="7"/>
-    <w:rsid w:val="00A40FCE"/>
+    <w:rsid w:val="00B921C6"/>
     <w:pPr>
       <w:numPr>
         <w:numId w:val="1"/>
@@ -4623,7 +4618,7 @@
     <w:link w:val="Heading8"/>
     <w:uiPriority w:val="6"/>
     <w:locked/>
-    <w:rsid w:val="00A40FCE"/>
+    <w:rsid w:val="00B921C6"/>
     <w:rPr>
       <w:rFonts w:cstheme="majorBidi"/>
       <w:sz w:val="24"/>
@@ -4634,7 +4629,7 @@
     <w:basedOn w:val="Heading8"/>
     <w:next w:val="Normal"/>
     <w:uiPriority w:val="7"/>
-    <w:rsid w:val="00A40FCE"/>
+    <w:rsid w:val="00B921C6"/>
     <w:pPr>
       <w:numPr>
         <w:numId w:val="1"/>
@@ -4647,7 +4642,7 @@
     <w:link w:val="Heading9"/>
     <w:uiPriority w:val="6"/>
     <w:locked/>
-    <w:rsid w:val="00A40FCE"/>
+    <w:rsid w:val="00B921C6"/>
     <w:rPr>
       <w:rFonts w:eastAsiaTheme="majorEastAsia" w:cstheme="majorBidi"/>
       <w:sz w:val="24"/>
@@ -4658,7 +4653,7 @@
     <w:basedOn w:val="Heading9"/>
     <w:next w:val="Normal"/>
     <w:uiPriority w:val="7"/>
-    <w:rsid w:val="00A40FCE"/>
+    <w:rsid w:val="00B921C6"/>
     <w:pPr>
       <w:numPr>
         <w:numId w:val="1"/>
@@ -4671,7 +4666,7 @@
     <w:next w:val="Normal"/>
     <w:uiPriority w:val="5"/>
     <w:qFormat/>
-    <w:rsid w:val="00A40FCE"/>
+    <w:rsid w:val="00B921C6"/>
     <w:rPr>
       <w:u w:val="single"/>
     </w:rPr>
@@ -4681,7 +4676,7 @@
     <w:basedOn w:val="cshcode"/>
     <w:uiPriority w:val="5"/>
     <w:qFormat/>
-    <w:rsid w:val="00A40FCE"/>
+    <w:rsid w:val="00B921C6"/>
     <w:pPr>
       <w:spacing w:before="0"/>
     </w:pPr>
@@ -4692,7 +4687,7 @@
     <w:next w:val="cshcodecontinuation"/>
     <w:uiPriority w:val="5"/>
     <w:qFormat/>
-    <w:rsid w:val="00A40FCE"/>
+    <w:rsid w:val="00B921C6"/>
     <w:pPr>
       <w:numPr>
         <w:numId w:val="3"/>
@@ -4712,7 +4707,7 @@
     <w:basedOn w:val="Normal"/>
     <w:uiPriority w:val="5"/>
     <w:qFormat/>
-    <w:rsid w:val="00A40FCE"/>
+    <w:rsid w:val="00B921C6"/>
     <w:pPr>
       <w:spacing w:before="0"/>
     </w:pPr>
@@ -4722,7 +4717,7 @@
     <w:basedOn w:val="Normal"/>
     <w:uiPriority w:val="5"/>
     <w:qFormat/>
-    <w:rsid w:val="00A40FCE"/>
+    <w:rsid w:val="00B921C6"/>
     <w:pPr>
       <w:ind w:left="288"/>
     </w:pPr>
@@ -4732,7 +4727,7 @@
     <w:basedOn w:val="Normal"/>
     <w:uiPriority w:val="5"/>
     <w:qFormat/>
-    <w:rsid w:val="00A40FCE"/>
+    <w:rsid w:val="00B921C6"/>
     <w:pPr>
       <w:numPr>
         <w:numId w:val="5"/>
@@ -4749,7 +4744,7 @@
     <w:basedOn w:val="Normal"/>
     <w:uiPriority w:val="5"/>
     <w:qFormat/>
-    <w:rsid w:val="00A40FCE"/>
+    <w:rsid w:val="00B921C6"/>
     <w:rPr>
       <w:rFonts w:asciiTheme="minorHAnsi" w:hAnsiTheme="minorHAnsi"/>
       <w:b/>
@@ -4762,7 +4757,7 @@
     <w:basedOn w:val="Normal"/>
     <w:uiPriority w:val="5"/>
     <w:qFormat/>
-    <w:rsid w:val="00A40FCE"/>
+    <w:rsid w:val="00B921C6"/>
     <w:pPr>
       <w:spacing w:before="120"/>
       <w:ind w:left="288"/>
@@ -4777,7 +4772,7 @@
     <w:name w:val="dbc_heading_continuation"/>
     <w:basedOn w:val="dbcheading"/>
     <w:uiPriority w:val="5"/>
-    <w:rsid w:val="00A40FCE"/>
+    <w:rsid w:val="00B921C6"/>
     <w:pPr>
       <w:spacing w:before="0"/>
     </w:pPr>
@@ -4805,7 +4800,7 @@
     <w:name w:val="footnote reference"/>
     <w:basedOn w:val="DefaultParagraphFont"/>
     <w:semiHidden/>
-    <w:rsid w:val="00A40FCE"/>
+    <w:rsid w:val="00B921C6"/>
     <w:rPr>
       <w:position w:val="6"/>
       <w:sz w:val="16"/>
@@ -4815,7 +4810,7 @@
     <w:name w:val="annotation reference"/>
     <w:basedOn w:val="DefaultParagraphFont"/>
     <w:semiHidden/>
-    <w:rsid w:val="00A40FCE"/>
+    <w:rsid w:val="00B921C6"/>
     <w:rPr>
       <w:sz w:val="24"/>
       <w:szCs w:val="16"/>
@@ -4825,7 +4820,7 @@
     <w:name w:val="endnote reference"/>
     <w:basedOn w:val="DefaultParagraphFont"/>
     <w:semiHidden/>
-    <w:rsid w:val="00A40FCE"/>
+    <w:rsid w:val="00B921C6"/>
     <w:rPr>
       <w:vertAlign w:val="baseline"/>
     </w:rPr>
@@ -4833,7 +4828,7 @@
   <w:style w:type="character" w:styleId="SubtleEmphasis">
     <w:name w:val="Subtle Emphasis"/>
     <w:uiPriority w:val="19"/>
-    <w:rsid w:val="00A40FCE"/>
+    <w:rsid w:val="00B921C6"/>
     <w:rPr>
       <w:i/>
       <w:iCs/>
@@ -4844,7 +4839,7 @@
     <w:name w:val="Intense Emphasis"/>
     <w:basedOn w:val="DefaultParagraphFont"/>
     <w:uiPriority w:val="21"/>
-    <w:rsid w:val="00A40FCE"/>
+    <w:rsid w:val="00B921C6"/>
     <w:rPr>
       <w:b/>
       <w:bCs/>
@@ -4857,7 +4852,7 @@
     <w:name w:val="Subtle Reference"/>
     <w:basedOn w:val="DefaultParagraphFont"/>
     <w:uiPriority w:val="31"/>
-    <w:rsid w:val="00A40FCE"/>
+    <w:rsid w:val="00B921C6"/>
     <w:rPr>
       <w:smallCaps/>
       <w:color w:val="C0504D" w:themeColor="accent2"/>
@@ -4868,7 +4863,7 @@
     <w:name w:val="Intense Reference"/>
     <w:basedOn w:val="DefaultParagraphFont"/>
     <w:uiPriority w:val="32"/>
-    <w:rsid w:val="00A40FCE"/>
+    <w:rsid w:val="00B921C6"/>
     <w:rPr>
       <w:b/>
       <w:bCs/>
@@ -4882,7 +4877,7 @@
     <w:name w:val="Book Title"/>
     <w:basedOn w:val="DefaultParagraphFont"/>
     <w:uiPriority w:val="33"/>
-    <w:rsid w:val="00A40FCE"/>
+    <w:rsid w:val="00B921C6"/>
     <w:rPr>
       <w:b/>
       <w:bCs/>
@@ -4902,7 +4897,7 @@
     <w:name w:val="definition"/>
     <w:basedOn w:val="DefaultParagraphFont"/>
     <w:qFormat/>
-    <w:rsid w:val="00A40FCE"/>
+    <w:rsid w:val="00B921C6"/>
     <w:rPr>
       <w:u w:val="words"/>
     </w:rPr>
@@ -4912,7 +4907,7 @@
     <w:basedOn w:val="DefaultParagraphFont"/>
     <w:uiPriority w:val="3"/>
     <w:qFormat/>
-    <w:rsid w:val="00A40FCE"/>
+    <w:rsid w:val="00B921C6"/>
     <w:rPr>
       <w:rFonts w:ascii="MathematicalPi 2" w:hAnsi="MathematicalPi 2"/>
     </w:rPr>
@@ -4920,7 +4915,7 @@
   <w:style w:type="character" w:customStyle="1" w:styleId="subscript">
     <w:name w:val="subscript"/>
     <w:qFormat/>
-    <w:rsid w:val="00A40FCE"/>
+    <w:rsid w:val="00B921C6"/>
     <w:rPr>
       <w:spacing w:val="0"/>
       <w:w w:val="100"/>
@@ -4932,7 +4927,7 @@
   <w:style w:type="character" w:customStyle="1" w:styleId="superscript">
     <w:name w:val="superscript"/>
     <w:qFormat/>
-    <w:rsid w:val="00A40FCE"/>
+    <w:rsid w:val="00B921C6"/>
     <w:rPr>
       <w:spacing w:val="0"/>
       <w:w w:val="100"/>
@@ -4946,7 +4941,7 @@
     <w:basedOn w:val="DefaultParagraphFont"/>
     <w:uiPriority w:val="1"/>
     <w:qFormat/>
-    <w:rsid w:val="00A40FCE"/>
+    <w:rsid w:val="00B921C6"/>
     <w:rPr>
       <w:rFonts w:ascii="Symbol" w:hAnsi="Symbol"/>
     </w:rPr>
@@ -4956,7 +4951,7 @@
     <w:basedOn w:val="DefaultParagraphFont"/>
     <w:uiPriority w:val="1"/>
     <w:qFormat/>
-    <w:rsid w:val="00A40FCE"/>
+    <w:rsid w:val="00B921C6"/>
     <w:rPr>
       <w:rFonts w:ascii="Times New Roman" w:hAnsi="Times New Roman"/>
       <w:i/>
@@ -4967,7 +4962,7 @@
     <w:basedOn w:val="DefaultParagraphFont"/>
     <w:uiPriority w:val="3"/>
     <w:qFormat/>
-    <w:rsid w:val="00A40FCE"/>
+    <w:rsid w:val="00B921C6"/>
     <w:rPr>
       <w:rFonts w:ascii="MathematicalPi 2" w:hAnsi="MathematicalPi 2"/>
     </w:rPr>
@@ -4976,7 +4971,7 @@
     <w:name w:val="lattice"/>
     <w:uiPriority w:val="1"/>
     <w:qFormat/>
-    <w:rsid w:val="00A40FCE"/>
+    <w:rsid w:val="00B921C6"/>
     <w:rPr>
       <w:rFonts w:ascii="French Script MT" w:hAnsi="French Script MT"/>
       <w:b w:val="0"/>
@@ -4988,7 +4983,7 @@
     <w:basedOn w:val="DefaultParagraphFont"/>
     <w:uiPriority w:val="1"/>
     <w:qFormat/>
-    <w:rsid w:val="00A40FCE"/>
+    <w:rsid w:val="00B921C6"/>
     <w:rPr>
       <w:b/>
     </w:rPr>
@@ -4998,7 +4993,7 @@
     <w:basedOn w:val="DefaultParagraphFont"/>
     <w:uiPriority w:val="3"/>
     <w:qFormat/>
-    <w:rsid w:val="00A40FCE"/>
+    <w:rsid w:val="00B921C6"/>
     <w:rPr>
       <w:rFonts w:ascii="Monotype Corsiva" w:hAnsi="Monotype Corsiva"/>
     </w:rPr>
@@ -5007,7 +5002,7 @@
     <w:name w:val="cpp_character"/>
     <w:basedOn w:val="DefaultParagraphFont"/>
     <w:uiPriority w:val="4"/>
-    <w:rsid w:val="00A40FCE"/>
+    <w:rsid w:val="00B921C6"/>
     <w:rPr>
       <w:rFonts w:ascii="Courier New" w:hAnsi="Courier New" w:cs="Courier New"/>
       <w:sz w:val="20"/>
@@ -5017,7 +5012,7 @@
     <w:name w:val="antichain"/>
     <w:basedOn w:val="poset"/>
     <w:uiPriority w:val="3"/>
-    <w:rsid w:val="00A40FCE"/>
+    <w:rsid w:val="00B921C6"/>
     <w:rPr>
       <w:rFonts w:ascii="Swis721 BlkOul BT" w:hAnsi="Swis721 BlkOul BT"/>
       <w:i/>
@@ -5028,7 +5023,7 @@
     <w:basedOn w:val="DefaultParagraphFont"/>
     <w:uiPriority w:val="1"/>
     <w:qFormat/>
-    <w:rsid w:val="00A40FCE"/>
+    <w:rsid w:val="00B921C6"/>
     <w:rPr>
       <w:u w:val="words"/>
     </w:rPr>
@@ -5037,7 +5032,7 @@
     <w:name w:val="abs"/>
     <w:uiPriority w:val="1"/>
     <w:qFormat/>
-    <w:rsid w:val="00A40FCE"/>
+    <w:rsid w:val="00B921C6"/>
     <w:rPr>
       <w:rFonts w:ascii="Swis721 BdOul BT" w:hAnsi="Swis721 BdOul BT"/>
       <w:b/>
@@ -5047,7 +5042,7 @@
     <w:name w:val="rep"/>
     <w:uiPriority w:val="1"/>
     <w:qFormat/>
-    <w:rsid w:val="00A40FCE"/>
+    <w:rsid w:val="00B921C6"/>
     <w:rPr>
       <w:rFonts w:ascii="Arial" w:hAnsi="Arial"/>
     </w:rPr>
@@ -5056,7 +5051,7 @@
     <w:name w:val="rel"/>
     <w:uiPriority w:val="1"/>
     <w:qFormat/>
-    <w:rsid w:val="00A40FCE"/>
+    <w:rsid w:val="00B921C6"/>
     <w:rPr>
       <w:rFonts w:ascii="Times New Roman" w:hAnsi="Times New Roman" w:cs="Arial"/>
     </w:rPr>
@@ -5065,7 +5060,7 @@
     <w:name w:val="abstract"/>
     <w:uiPriority w:val="1"/>
     <w:qFormat/>
-    <w:rsid w:val="00A40FCE"/>
+    <w:rsid w:val="00B921C6"/>
     <w:rPr>
       <w:rFonts w:ascii="Swis721 BdOul BT" w:hAnsi="Swis721 BdOul BT"/>
       <w:b/>
@@ -5074,13 +5069,13 @@
   <w:style w:type="character" w:customStyle="1" w:styleId="mlabel">
     <w:name w:val="mlabel"/>
     <w:basedOn w:val="DefaultParagraphFont"/>
-    <w:rsid w:val="00A40FCE"/>
+    <w:rsid w:val="00B921C6"/>
   </w:style>
   <w:style w:type="character" w:customStyle="1" w:styleId="hidden">
     <w:name w:val="hidden"/>
     <w:basedOn w:val="DefaultParagraphFont"/>
     <w:uiPriority w:val="1"/>
-    <w:rsid w:val="00A40FCE"/>
+    <w:rsid w:val="00B921C6"/>
     <w:rPr>
       <w:vanish/>
     </w:rPr>
@@ -5089,7 +5084,7 @@
     <w:name w:val="Table Grid"/>
     <w:basedOn w:val="TableNormal"/>
     <w:uiPriority w:val="59"/>
-    <w:rsid w:val="00A40FCE"/>
+    <w:rsid w:val="00B921C6"/>
     <w:rPr>
       <w:rFonts w:ascii="Times" w:hAnsi="Times"/>
     </w:rPr>
@@ -5108,13 +5103,13 @@
     <w:name w:val="page number"/>
     <w:basedOn w:val="DefaultParagraphFont"/>
     <w:semiHidden/>
-    <w:rsid w:val="00A40FCE"/>
+    <w:rsid w:val="00B921C6"/>
   </w:style>
   <w:style w:type="character" w:styleId="Strong">
     <w:name w:val="Strong"/>
     <w:basedOn w:val="DefaultParagraphFont"/>
     <w:uiPriority w:val="22"/>
-    <w:rsid w:val="00A40FCE"/>
+    <w:rsid w:val="00B921C6"/>
     <w:rPr>
       <w:b/>
       <w:bCs/>
@@ -5126,7 +5121,7 @@
     <w:link w:val="StepListLevel2Char"/>
     <w:uiPriority w:val="5"/>
     <w:qFormat/>
-    <w:rsid w:val="00A40FCE"/>
+    <w:rsid w:val="00B921C6"/>
     <w:pPr>
       <w:numPr>
         <w:ilvl w:val="1"/>
@@ -5147,7 +5142,7 @@
     <w:basedOn w:val="StepListLevel2"/>
     <w:uiPriority w:val="5"/>
     <w:qFormat/>
-    <w:rsid w:val="00A40FCE"/>
+    <w:rsid w:val="00B921C6"/>
     <w:pPr>
       <w:numPr>
         <w:ilvl w:val="2"/>
@@ -5173,7 +5168,7 @@
     <w:basedOn w:val="DefaultParagraphFont"/>
     <w:link w:val="StepListLevel2"/>
     <w:uiPriority w:val="5"/>
-    <w:rsid w:val="00A40FCE"/>
+    <w:rsid w:val="00B921C6"/>
     <w:rPr>
       <w:rFonts w:ascii="Times" w:hAnsi="Times"/>
       <w:b/>
@@ -5186,7 +5181,7 @@
     <w:link w:val="StepListLevel1Char"/>
     <w:uiPriority w:val="5"/>
     <w:qFormat/>
-    <w:rsid w:val="00A40FCE"/>
+    <w:rsid w:val="00B921C6"/>
     <w:pPr>
       <w:numPr>
         <w:numId w:val="10"/>
@@ -5201,7 +5196,7 @@
     <w:basedOn w:val="DefaultParagraphFont"/>
     <w:link w:val="StepListLevel1"/>
     <w:uiPriority w:val="5"/>
-    <w:rsid w:val="00A40FCE"/>
+    <w:rsid w:val="00B921C6"/>
     <w:rPr>
       <w:b/>
       <w:sz w:val="24"/>
@@ -5375,7 +5370,7 @@
     <w:name w:val="Normal"/>
     <w:uiPriority w:val="5"/>
     <w:qFormat/>
-    <w:rsid w:val="00A40FCE"/>
+    <w:rsid w:val="00B921C6"/>
     <w:pPr>
       <w:spacing w:before="240"/>
       <w:jc w:val="both"/>
@@ -5389,7 +5384,7 @@
     <w:basedOn w:val="heading"/>
     <w:link w:val="Heading1Char"/>
     <w:uiPriority w:val="6"/>
-    <w:rsid w:val="00A40FCE"/>
+    <w:rsid w:val="00B921C6"/>
     <w:pPr>
       <w:numPr>
         <w:numId w:val="32"/>
@@ -5407,7 +5402,7 @@
     <w:basedOn w:val="heading"/>
     <w:link w:val="Heading2Char"/>
     <w:uiPriority w:val="6"/>
-    <w:rsid w:val="00A40FCE"/>
+    <w:rsid w:val="00B921C6"/>
     <w:pPr>
       <w:numPr>
         <w:ilvl w:val="1"/>
@@ -5425,7 +5420,7 @@
     <w:basedOn w:val="heading"/>
     <w:link w:val="Heading3Char"/>
     <w:uiPriority w:val="6"/>
-    <w:rsid w:val="00A40FCE"/>
+    <w:rsid w:val="00B921C6"/>
     <w:pPr>
       <w:numPr>
         <w:ilvl w:val="2"/>
@@ -5442,7 +5437,7 @@
     <w:basedOn w:val="heading"/>
     <w:link w:val="Heading4Char"/>
     <w:uiPriority w:val="6"/>
-    <w:rsid w:val="00A40FCE"/>
+    <w:rsid w:val="00B921C6"/>
     <w:pPr>
       <w:numPr>
         <w:ilvl w:val="3"/>
@@ -5459,7 +5454,7 @@
     <w:basedOn w:val="heading"/>
     <w:link w:val="Heading5Char"/>
     <w:uiPriority w:val="6"/>
-    <w:rsid w:val="00A40FCE"/>
+    <w:rsid w:val="00B921C6"/>
     <w:pPr>
       <w:numPr>
         <w:ilvl w:val="4"/>
@@ -5476,7 +5471,7 @@
     <w:basedOn w:val="heading"/>
     <w:link w:val="Heading6Char"/>
     <w:uiPriority w:val="6"/>
-    <w:rsid w:val="00A40FCE"/>
+    <w:rsid w:val="00B921C6"/>
     <w:pPr>
       <w:numPr>
         <w:ilvl w:val="5"/>
@@ -5493,7 +5488,7 @@
     <w:basedOn w:val="heading"/>
     <w:link w:val="Heading7Char"/>
     <w:uiPriority w:val="6"/>
-    <w:rsid w:val="00A40FCE"/>
+    <w:rsid w:val="00B921C6"/>
     <w:pPr>
       <w:numPr>
         <w:ilvl w:val="6"/>
@@ -5510,7 +5505,7 @@
     <w:basedOn w:val="heading"/>
     <w:link w:val="Heading8Char"/>
     <w:uiPriority w:val="6"/>
-    <w:rsid w:val="00A40FCE"/>
+    <w:rsid w:val="00B921C6"/>
     <w:pPr>
       <w:numPr>
         <w:ilvl w:val="7"/>
@@ -5527,7 +5522,7 @@
     <w:basedOn w:val="heading"/>
     <w:link w:val="Heading9Char"/>
     <w:uiPriority w:val="6"/>
-    <w:rsid w:val="00A40FCE"/>
+    <w:rsid w:val="00B921C6"/>
     <w:pPr>
       <w:numPr>
         <w:ilvl w:val="8"/>
@@ -5544,7 +5539,7 @@
     <w:uiPriority w:val="1"/>
     <w:semiHidden/>
     <w:unhideWhenUsed/>
-    <w:rsid w:val="00A40FCE"/>
+    <w:rsid w:val="00B921C6"/>
   </w:style>
   <w:style w:type="table" w:default="1" w:styleId="TableNormal">
     <w:name w:val="Normal Table"/>
@@ -5566,14 +5561,14 @@
     <w:uiPriority w:val="99"/>
     <w:semiHidden/>
     <w:unhideWhenUsed/>
-    <w:rsid w:val="00A40FCE"/>
+    <w:rsid w:val="00B921C6"/>
   </w:style>
   <w:style w:type="character" w:styleId="Hyperlink">
     <w:name w:val="Hyperlink"/>
     <w:basedOn w:val="DefaultParagraphFont"/>
     <w:uiPriority w:val="99"/>
     <w:unhideWhenUsed/>
-    <w:rsid w:val="00A40FCE"/>
+    <w:rsid w:val="00B921C6"/>
     <w:rPr>
       <w:color w:val="0000FF"/>
       <w:u w:val="single"/>
@@ -5595,7 +5590,7 @@
     <w:basedOn w:val="DefaultParagraphFont"/>
     <w:uiPriority w:val="20"/>
     <w:qFormat/>
-    <w:rsid w:val="00A40FCE"/>
+    <w:rsid w:val="00B921C6"/>
     <w:rPr>
       <w:i/>
     </w:rPr>
@@ -5661,7 +5656,7 @@
     <w:link w:val="NormalWebChar"/>
     <w:uiPriority w:val="99"/>
     <w:semiHidden/>
-    <w:rsid w:val="00A40FCE"/>
+    <w:rsid w:val="00B921C6"/>
     <w:pPr>
       <w:spacing w:before="100" w:beforeAutospacing="1" w:after="115"/>
     </w:pPr>
@@ -5673,7 +5668,7 @@
     <w:name w:val="Normal Indent"/>
     <w:basedOn w:val="Normal"/>
     <w:semiHidden/>
-    <w:rsid w:val="00A40FCE"/>
+    <w:rsid w:val="00B921C6"/>
     <w:pPr>
       <w:ind w:left="720"/>
     </w:pPr>
@@ -5683,7 +5678,7 @@
     <w:basedOn w:val="Normal"/>
     <w:link w:val="FootnoteTextChar"/>
     <w:semiHidden/>
-    <w:rsid w:val="00A40FCE"/>
+    <w:rsid w:val="00B921C6"/>
     <w:rPr>
       <w:sz w:val="20"/>
     </w:rPr>
@@ -5700,7 +5695,7 @@
     <w:basedOn w:val="Normal"/>
     <w:link w:val="CommentTextChar"/>
     <w:semiHidden/>
-    <w:rsid w:val="00A40FCE"/>
+    <w:rsid w:val="00B921C6"/>
   </w:style>
   <w:style w:type="character" w:customStyle="1" w:styleId="CommentTextChar">
     <w:name w:val="Comment Text Char"/>
@@ -5708,7 +5703,7 @@
     <w:link w:val="CommentText"/>
     <w:semiHidden/>
     <w:locked/>
-    <w:rsid w:val="00A40FCE"/>
+    <w:rsid w:val="00B921C6"/>
     <w:rPr>
       <w:sz w:val="24"/>
     </w:rPr>
@@ -5718,7 +5713,7 @@
     <w:basedOn w:val="Normal"/>
     <w:link w:val="HeaderChar"/>
     <w:semiHidden/>
-    <w:rsid w:val="00A40FCE"/>
+    <w:rsid w:val="00B921C6"/>
     <w:pPr>
       <w:tabs>
         <w:tab w:val="center" w:pos="4320"/>
@@ -5741,7 +5736,7 @@
     <w:basedOn w:val="Normal"/>
     <w:link w:val="FooterChar"/>
     <w:uiPriority w:val="99"/>
-    <w:rsid w:val="00A40FCE"/>
+    <w:rsid w:val="00B921C6"/>
     <w:pPr>
       <w:tabs>
         <w:tab w:val="center" w:pos="4320"/>
@@ -5755,7 +5750,7 @@
     <w:link w:val="Footer"/>
     <w:uiPriority w:val="99"/>
     <w:locked/>
-    <w:rsid w:val="00A40FCE"/>
+    <w:rsid w:val="00B921C6"/>
     <w:rPr>
       <w:sz w:val="24"/>
     </w:rPr>
@@ -5766,7 +5761,7 @@
     <w:next w:val="Normal"/>
     <w:uiPriority w:val="4"/>
     <w:qFormat/>
-    <w:rsid w:val="00A40FCE"/>
+    <w:rsid w:val="00B921C6"/>
     <w:pPr>
       <w:spacing w:before="120" w:after="120"/>
       <w:jc w:val="center"/>
@@ -5780,7 +5775,7 @@
     <w:basedOn w:val="Normal"/>
     <w:link w:val="EndnoteTextChar"/>
     <w:semiHidden/>
-    <w:rsid w:val="00A40FCE"/>
+    <w:rsid w:val="00B921C6"/>
   </w:style>
   <w:style w:type="character" w:customStyle="1" w:styleId="EndnoteTextChar">
     <w:name w:val="Endnote Text Char"/>
@@ -5797,7 +5792,7 @@
     <w:basedOn w:val="Normal"/>
     <w:link w:val="SubtitleChar"/>
     <w:uiPriority w:val="4"/>
-    <w:rsid w:val="00A40FCE"/>
+    <w:rsid w:val="00B921C6"/>
     <w:pPr>
       <w:spacing w:before="480"/>
       <w:jc w:val="center"/>
@@ -5814,7 +5809,7 @@
     <w:link w:val="Subtitle"/>
     <w:uiPriority w:val="4"/>
     <w:locked/>
-    <w:rsid w:val="00A40FCE"/>
+    <w:rsid w:val="00B921C6"/>
     <w:rPr>
       <w:rFonts w:ascii="Arial" w:eastAsiaTheme="majorEastAsia" w:hAnsi="Arial" w:cs="Arial"/>
       <w:sz w:val="28"/>
@@ -5827,7 +5822,7 @@
     <w:next w:val="Subtitle"/>
     <w:link w:val="TitleChar"/>
     <w:uiPriority w:val="4"/>
-    <w:rsid w:val="00A40FCE"/>
+    <w:rsid w:val="00B921C6"/>
     <w:pPr>
       <w:spacing w:before="480"/>
       <w:jc w:val="center"/>
@@ -5847,7 +5842,7 @@
     <w:link w:val="Title"/>
     <w:uiPriority w:val="4"/>
     <w:locked/>
-    <w:rsid w:val="00A40FCE"/>
+    <w:rsid w:val="00B921C6"/>
     <w:rPr>
       <w:rFonts w:ascii="Arial" w:eastAsiaTheme="majorEastAsia" w:hAnsi="Arial" w:cs="Arial"/>
       <w:b/>
@@ -5862,7 +5857,7 @@
     <w:basedOn w:val="Normal"/>
     <w:link w:val="BodyTextChar"/>
     <w:semiHidden/>
-    <w:rsid w:val="00A40FCE"/>
+    <w:rsid w:val="00B921C6"/>
     <w:pPr>
       <w:spacing w:after="120"/>
     </w:pPr>
@@ -5873,7 +5868,7 @@
     <w:link w:val="BodyText"/>
     <w:semiHidden/>
     <w:locked/>
-    <w:rsid w:val="00A40FCE"/>
+    <w:rsid w:val="00B921C6"/>
     <w:rPr>
       <w:sz w:val="24"/>
     </w:rPr>
@@ -5882,7 +5877,7 @@
     <w:name w:val="Block Text"/>
     <w:basedOn w:val="Normal"/>
     <w:semiHidden/>
-    <w:rsid w:val="00A40FCE"/>
+    <w:rsid w:val="00B921C6"/>
     <w:pPr>
       <w:spacing w:after="120"/>
       <w:ind w:left="1440" w:right="1440"/>
@@ -5895,7 +5890,7 @@
     <w:uiPriority w:val="99"/>
     <w:semiHidden/>
     <w:unhideWhenUsed/>
-    <w:rsid w:val="00A40FCE"/>
+    <w:rsid w:val="00B921C6"/>
     <w:pPr>
       <w:spacing w:before="0"/>
     </w:pPr>
@@ -5912,7 +5907,7 @@
     <w:uiPriority w:val="99"/>
     <w:semiHidden/>
     <w:locked/>
-    <w:rsid w:val="00A40FCE"/>
+    <w:rsid w:val="00B921C6"/>
     <w:rPr>
       <w:rFonts w:ascii="Tahoma" w:hAnsi="Tahoma" w:cs="Tahoma"/>
       <w:sz w:val="16"/>
@@ -5927,7 +5922,7 @@
     <w:uiPriority w:val="99"/>
     <w:semiHidden/>
     <w:unhideWhenUsed/>
-    <w:rsid w:val="00A40FCE"/>
+    <w:rsid w:val="00B921C6"/>
     <w:rPr>
       <w:b/>
       <w:bCs/>
@@ -5940,7 +5935,7 @@
     <w:uiPriority w:val="99"/>
     <w:semiHidden/>
     <w:locked/>
-    <w:rsid w:val="00A40FCE"/>
+    <w:rsid w:val="00B921C6"/>
     <w:rPr>
       <w:b/>
       <w:bCs/>
@@ -5954,7 +5949,7 @@
     <w:uiPriority w:val="99"/>
     <w:semiHidden/>
     <w:unhideWhenUsed/>
-    <w:rsid w:val="00A40FCE"/>
+    <w:rsid w:val="00B921C6"/>
     <w:pPr>
       <w:spacing w:before="0"/>
     </w:pPr>
@@ -5971,7 +5966,7 @@
     <w:uiPriority w:val="99"/>
     <w:semiHidden/>
     <w:locked/>
-    <w:rsid w:val="00A40FCE"/>
+    <w:rsid w:val="00B921C6"/>
     <w:rPr>
       <w:rFonts w:ascii="Tahoma" w:hAnsi="Tahoma" w:cs="Tahoma"/>
       <w:sz w:val="16"/>
@@ -5982,7 +5977,7 @@
     <w:name w:val="No Spacing"/>
     <w:basedOn w:val="Normal"/>
     <w:uiPriority w:val="1"/>
-    <w:rsid w:val="00A40FCE"/>
+    <w:rsid w:val="00B921C6"/>
     <w:pPr>
       <w:spacing w:before="0"/>
     </w:pPr>
@@ -5991,7 +5986,7 @@
     <w:name w:val="List Paragraph"/>
     <w:basedOn w:val="Normal"/>
     <w:uiPriority w:val="5"/>
-    <w:rsid w:val="00A40FCE"/>
+    <w:rsid w:val="00B921C6"/>
     <w:pPr>
       <w:ind w:left="720"/>
     </w:pPr>
@@ -6002,7 +5997,7 @@
     <w:next w:val="Normal"/>
     <w:link w:val="QuoteChar"/>
     <w:uiPriority w:val="29"/>
-    <w:rsid w:val="00A40FCE"/>
+    <w:rsid w:val="00B921C6"/>
     <w:rPr>
       <w:i/>
       <w:iCs/>
@@ -6015,7 +6010,7 @@
     <w:link w:val="Quote"/>
     <w:uiPriority w:val="29"/>
     <w:locked/>
-    <w:rsid w:val="00A40FCE"/>
+    <w:rsid w:val="00B921C6"/>
     <w:rPr>
       <w:i/>
       <w:iCs/>
@@ -6029,7 +6024,7 @@
     <w:next w:val="Normal"/>
     <w:link w:val="IntenseQuoteChar"/>
     <w:uiPriority w:val="30"/>
-    <w:rsid w:val="00A40FCE"/>
+    <w:rsid w:val="00B921C6"/>
     <w:pPr>
       <w:pBdr>
         <w:bottom w:val="single" w:sz="4" w:space="4" w:color="4F81BD" w:themeColor="accent1"/>
@@ -6051,7 +6046,7 @@
     <w:link w:val="IntenseQuote"/>
     <w:uiPriority w:val="30"/>
     <w:locked/>
-    <w:rsid w:val="00A40FCE"/>
+    <w:rsid w:val="00B921C6"/>
     <w:rPr>
       <w:b/>
       <w:bCs/>
@@ -6067,7 +6062,7 @@
     <w:next w:val="Normal"/>
     <w:uiPriority w:val="37"/>
     <w:unhideWhenUsed/>
-    <w:rsid w:val="00A40FCE"/>
+    <w:rsid w:val="00B921C6"/>
     <w:pPr>
       <w:jc w:val="left"/>
     </w:pPr>
@@ -6078,7 +6073,7 @@
     <w:link w:val="Heading1"/>
     <w:uiPriority w:val="6"/>
     <w:locked/>
-    <w:rsid w:val="00A40FCE"/>
+    <w:rsid w:val="00B921C6"/>
     <w:rPr>
       <w:rFonts w:eastAsiaTheme="majorEastAsia" w:cstheme="majorBidi"/>
       <w:b/>
@@ -6094,7 +6089,7 @@
     <w:semiHidden/>
     <w:unhideWhenUsed/>
     <w:qFormat/>
-    <w:rsid w:val="00A40FCE"/>
+    <w:rsid w:val="00B921C6"/>
     <w:pPr>
       <w:numPr>
         <w:numId w:val="0"/>
@@ -6363,7 +6358,7 @@
   <w:style w:type="paragraph" w:customStyle="1" w:styleId="heading">
     <w:name w:val="heading"/>
     <w:basedOn w:val="Normal"/>
-    <w:rsid w:val="00A40FCE"/>
+    <w:rsid w:val="00B921C6"/>
     <w:pPr>
       <w:keepNext/>
     </w:pPr>
@@ -6372,7 +6367,7 @@
     <w:name w:val="author affiliation"/>
     <w:basedOn w:val="Normal"/>
     <w:uiPriority w:val="4"/>
-    <w:rsid w:val="00A40FCE"/>
+    <w:rsid w:val="00B921C6"/>
     <w:pPr>
       <w:spacing w:before="120"/>
       <w:jc w:val="center"/>
@@ -6383,7 +6378,7 @@
     <w:basedOn w:val="Normal"/>
     <w:next w:val="authoraffiliation"/>
     <w:uiPriority w:val="4"/>
-    <w:rsid w:val="00A40FCE"/>
+    <w:rsid w:val="00B921C6"/>
     <w:pPr>
       <w:spacing w:before="480"/>
       <w:jc w:val="center"/>
@@ -6393,7 +6388,7 @@
     <w:name w:val="summary"/>
     <w:basedOn w:val="Normal"/>
     <w:uiPriority w:val="4"/>
-    <w:rsid w:val="00A40FCE"/>
+    <w:rsid w:val="00B921C6"/>
     <w:pPr>
       <w:ind w:left="1440" w:right="1440"/>
     </w:pPr>
@@ -6403,7 +6398,7 @@
     <w:basedOn w:val="Normal"/>
     <w:next w:val="summary"/>
     <w:uiPriority w:val="4"/>
-    <w:rsid w:val="00A40FCE"/>
+    <w:rsid w:val="00B921C6"/>
     <w:pPr>
       <w:spacing w:before="480"/>
       <w:ind w:left="1440" w:right="1440"/>
@@ -6418,7 +6413,7 @@
     <w:basedOn w:val="Heading1"/>
     <w:next w:val="BlockText"/>
     <w:autoRedefine/>
-    <w:rsid w:val="00A40FCE"/>
+    <w:rsid w:val="00B921C6"/>
     <w:pPr>
       <w:numPr>
         <w:numId w:val="0"/>
@@ -6430,7 +6425,7 @@
     <w:basedOn w:val="Normal"/>
     <w:next w:val="Normal"/>
     <w:qFormat/>
-    <w:rsid w:val="00A40FCE"/>
+    <w:rsid w:val="00B921C6"/>
     <w:pPr>
       <w:keepNext/>
       <w:widowControl w:val="0"/>
@@ -6442,7 +6437,7 @@
     <w:basedOn w:val="Normal"/>
     <w:uiPriority w:val="4"/>
     <w:qFormat/>
-    <w:rsid w:val="00A40FCE"/>
+    <w:rsid w:val="00B921C6"/>
     <w:pPr>
       <w:tabs>
         <w:tab w:val="right" w:pos="8640"/>
@@ -6456,7 +6451,7 @@
     <w:basedOn w:val="cppcode"/>
     <w:uiPriority w:val="4"/>
     <w:qFormat/>
-    <w:rsid w:val="00A40FCE"/>
+    <w:rsid w:val="00B921C6"/>
     <w:pPr>
       <w:keepNext w:val="0"/>
       <w:spacing w:before="0"/>
@@ -6468,7 +6463,7 @@
     <w:next w:val="cppcodecontinuation"/>
     <w:uiPriority w:val="4"/>
     <w:qFormat/>
-    <w:rsid w:val="00A40FCE"/>
+    <w:rsid w:val="00B921C6"/>
     <w:pPr>
       <w:keepNext/>
       <w:jc w:val="left"/>
@@ -6483,7 +6478,7 @@
     <w:basedOn w:val="Heading1"/>
     <w:next w:val="Normal"/>
     <w:uiPriority w:val="7"/>
-    <w:rsid w:val="00A40FCE"/>
+    <w:rsid w:val="00B921C6"/>
     <w:pPr>
       <w:numPr>
         <w:numId w:val="1"/>
@@ -6496,7 +6491,7 @@
     <w:link w:val="Heading2"/>
     <w:uiPriority w:val="6"/>
     <w:locked/>
-    <w:rsid w:val="00A40FCE"/>
+    <w:rsid w:val="00B921C6"/>
     <w:rPr>
       <w:rFonts w:eastAsiaTheme="majorEastAsia" w:cstheme="majorBidi"/>
       <w:b/>
@@ -6508,7 +6503,7 @@
     <w:basedOn w:val="Heading2"/>
     <w:next w:val="Normal"/>
     <w:uiPriority w:val="7"/>
-    <w:rsid w:val="00A40FCE"/>
+    <w:rsid w:val="00B921C6"/>
     <w:pPr>
       <w:numPr>
         <w:numId w:val="1"/>
@@ -6524,7 +6519,7 @@
     <w:link w:val="Heading3"/>
     <w:uiPriority w:val="6"/>
     <w:locked/>
-    <w:rsid w:val="00A40FCE"/>
+    <w:rsid w:val="00B921C6"/>
     <w:rPr>
       <w:rFonts w:eastAsiaTheme="majorEastAsia" w:cstheme="majorBidi"/>
       <w:sz w:val="24"/>
@@ -6535,7 +6530,7 @@
     <w:basedOn w:val="Heading3"/>
     <w:next w:val="Normal"/>
     <w:uiPriority w:val="7"/>
-    <w:rsid w:val="00A40FCE"/>
+    <w:rsid w:val="00B921C6"/>
     <w:pPr>
       <w:numPr>
         <w:numId w:val="1"/>
@@ -6548,7 +6543,7 @@
     <w:link w:val="Heading4"/>
     <w:uiPriority w:val="6"/>
     <w:locked/>
-    <w:rsid w:val="00A40FCE"/>
+    <w:rsid w:val="00B921C6"/>
     <w:rPr>
       <w:rFonts w:cstheme="majorBidi"/>
       <w:sz w:val="24"/>
@@ -6559,7 +6554,7 @@
     <w:basedOn w:val="Heading4"/>
     <w:next w:val="Normal"/>
     <w:uiPriority w:val="7"/>
-    <w:rsid w:val="00A40FCE"/>
+    <w:rsid w:val="00B921C6"/>
     <w:pPr>
       <w:numPr>
         <w:numId w:val="1"/>
@@ -6572,7 +6567,7 @@
     <w:link w:val="Heading5"/>
     <w:uiPriority w:val="6"/>
     <w:locked/>
-    <w:rsid w:val="00A40FCE"/>
+    <w:rsid w:val="00B921C6"/>
     <w:rPr>
       <w:rFonts w:cstheme="majorBidi"/>
       <w:sz w:val="24"/>
@@ -6583,7 +6578,7 @@
     <w:basedOn w:val="Heading5"/>
     <w:next w:val="Normal"/>
     <w:uiPriority w:val="7"/>
-    <w:rsid w:val="00A40FCE"/>
+    <w:rsid w:val="00B921C6"/>
     <w:pPr>
       <w:numPr>
         <w:numId w:val="1"/>
@@ -6596,7 +6591,7 @@
     <w:link w:val="Heading6"/>
     <w:uiPriority w:val="6"/>
     <w:locked/>
-    <w:rsid w:val="00A40FCE"/>
+    <w:rsid w:val="00B921C6"/>
     <w:rPr>
       <w:rFonts w:cstheme="majorBidi"/>
       <w:sz w:val="24"/>
@@ -6607,7 +6602,7 @@
     <w:basedOn w:val="Heading6"/>
     <w:next w:val="Normal"/>
     <w:uiPriority w:val="7"/>
-    <w:rsid w:val="00A40FCE"/>
+    <w:rsid w:val="00B921C6"/>
     <w:pPr>
       <w:numPr>
         <w:numId w:val="1"/>
@@ -6620,7 +6615,7 @@
     <w:link w:val="Heading7"/>
     <w:uiPriority w:val="6"/>
     <w:locked/>
-    <w:rsid w:val="00A40FCE"/>
+    <w:rsid w:val="00B921C6"/>
     <w:rPr>
       <w:rFonts w:cstheme="majorBidi"/>
       <w:sz w:val="24"/>
@@ -6631,7 +6626,7 @@
     <w:basedOn w:val="Heading7"/>
     <w:next w:val="Normal"/>
     <w:uiPriority w:val="7"/>
-    <w:rsid w:val="00A40FCE"/>
+    <w:rsid w:val="00B921C6"/>
     <w:pPr>
       <w:numPr>
         <w:numId w:val="1"/>
@@ -6644,7 +6639,7 @@
     <w:link w:val="Heading8"/>
     <w:uiPriority w:val="6"/>
     <w:locked/>
-    <w:rsid w:val="00A40FCE"/>
+    <w:rsid w:val="00B921C6"/>
     <w:rPr>
       <w:rFonts w:cstheme="majorBidi"/>
       <w:sz w:val="24"/>
@@ -6655,7 +6650,7 @@
     <w:basedOn w:val="Heading8"/>
     <w:next w:val="Normal"/>
     <w:uiPriority w:val="7"/>
-    <w:rsid w:val="00A40FCE"/>
+    <w:rsid w:val="00B921C6"/>
     <w:pPr>
       <w:numPr>
         <w:numId w:val="1"/>
@@ -6668,7 +6663,7 @@
     <w:link w:val="Heading9"/>
     <w:uiPriority w:val="6"/>
     <w:locked/>
-    <w:rsid w:val="00A40FCE"/>
+    <w:rsid w:val="00B921C6"/>
     <w:rPr>
       <w:rFonts w:eastAsiaTheme="majorEastAsia" w:cstheme="majorBidi"/>
       <w:sz w:val="24"/>
@@ -6679,7 +6674,7 @@
     <w:basedOn w:val="Heading9"/>
     <w:next w:val="Normal"/>
     <w:uiPriority w:val="7"/>
-    <w:rsid w:val="00A40FCE"/>
+    <w:rsid w:val="00B921C6"/>
     <w:pPr>
       <w:numPr>
         <w:numId w:val="1"/>
@@ -6692,7 +6687,7 @@
     <w:next w:val="Normal"/>
     <w:uiPriority w:val="5"/>
     <w:qFormat/>
-    <w:rsid w:val="00A40FCE"/>
+    <w:rsid w:val="00B921C6"/>
     <w:rPr>
       <w:u w:val="single"/>
     </w:rPr>
@@ -6702,7 +6697,7 @@
     <w:basedOn w:val="cshcode"/>
     <w:uiPriority w:val="5"/>
     <w:qFormat/>
-    <w:rsid w:val="00A40FCE"/>
+    <w:rsid w:val="00B921C6"/>
     <w:pPr>
       <w:spacing w:before="0"/>
     </w:pPr>
@@ -6713,7 +6708,7 @@
     <w:next w:val="cshcodecontinuation"/>
     <w:uiPriority w:val="5"/>
     <w:qFormat/>
-    <w:rsid w:val="00A40FCE"/>
+    <w:rsid w:val="00B921C6"/>
     <w:pPr>
       <w:numPr>
         <w:numId w:val="3"/>
@@ -6733,7 +6728,7 @@
     <w:basedOn w:val="Normal"/>
     <w:uiPriority w:val="5"/>
     <w:qFormat/>
-    <w:rsid w:val="00A40FCE"/>
+    <w:rsid w:val="00B921C6"/>
     <w:pPr>
       <w:spacing w:before="0"/>
     </w:pPr>
@@ -6743,7 +6738,7 @@
     <w:basedOn w:val="Normal"/>
     <w:uiPriority w:val="5"/>
     <w:qFormat/>
-    <w:rsid w:val="00A40FCE"/>
+    <w:rsid w:val="00B921C6"/>
     <w:pPr>
       <w:ind w:left="288"/>
     </w:pPr>
@@ -6753,7 +6748,7 @@
     <w:basedOn w:val="Normal"/>
     <w:uiPriority w:val="5"/>
     <w:qFormat/>
-    <w:rsid w:val="00A40FCE"/>
+    <w:rsid w:val="00B921C6"/>
     <w:pPr>
       <w:numPr>
         <w:numId w:val="5"/>
@@ -6770,7 +6765,7 @@
     <w:basedOn w:val="Normal"/>
     <w:uiPriority w:val="5"/>
     <w:qFormat/>
-    <w:rsid w:val="00A40FCE"/>
+    <w:rsid w:val="00B921C6"/>
     <w:rPr>
       <w:rFonts w:asciiTheme="minorHAnsi" w:hAnsiTheme="minorHAnsi"/>
       <w:b/>
@@ -6783,7 +6778,7 @@
     <w:basedOn w:val="Normal"/>
     <w:uiPriority w:val="5"/>
     <w:qFormat/>
-    <w:rsid w:val="00A40FCE"/>
+    <w:rsid w:val="00B921C6"/>
     <w:pPr>
       <w:spacing w:before="120"/>
       <w:ind w:left="288"/>
@@ -6798,7 +6793,7 @@
     <w:name w:val="dbc_heading_continuation"/>
     <w:basedOn w:val="dbcheading"/>
     <w:uiPriority w:val="5"/>
-    <w:rsid w:val="00A40FCE"/>
+    <w:rsid w:val="00B921C6"/>
     <w:pPr>
       <w:spacing w:before="0"/>
     </w:pPr>
@@ -6826,7 +6821,7 @@
     <w:name w:val="footnote reference"/>
     <w:basedOn w:val="DefaultParagraphFont"/>
     <w:semiHidden/>
-    <w:rsid w:val="00A40FCE"/>
+    <w:rsid w:val="00B921C6"/>
     <w:rPr>
       <w:position w:val="6"/>
       <w:sz w:val="16"/>
@@ -6836,7 +6831,7 @@
     <w:name w:val="annotation reference"/>
     <w:basedOn w:val="DefaultParagraphFont"/>
     <w:semiHidden/>
-    <w:rsid w:val="00A40FCE"/>
+    <w:rsid w:val="00B921C6"/>
     <w:rPr>
       <w:sz w:val="24"/>
       <w:szCs w:val="16"/>
@@ -6846,7 +6841,7 @@
     <w:name w:val="endnote reference"/>
     <w:basedOn w:val="DefaultParagraphFont"/>
     <w:semiHidden/>
-    <w:rsid w:val="00A40FCE"/>
+    <w:rsid w:val="00B921C6"/>
     <w:rPr>
       <w:vertAlign w:val="baseline"/>
     </w:rPr>
@@ -6854,7 +6849,7 @@
   <w:style w:type="character" w:styleId="SubtleEmphasis">
     <w:name w:val="Subtle Emphasis"/>
     <w:uiPriority w:val="19"/>
-    <w:rsid w:val="00A40FCE"/>
+    <w:rsid w:val="00B921C6"/>
     <w:rPr>
       <w:i/>
       <w:iCs/>
@@ -6865,7 +6860,7 @@
     <w:name w:val="Intense Emphasis"/>
     <w:basedOn w:val="DefaultParagraphFont"/>
     <w:uiPriority w:val="21"/>
-    <w:rsid w:val="00A40FCE"/>
+    <w:rsid w:val="00B921C6"/>
     <w:rPr>
       <w:b/>
       <w:bCs/>
@@ -6878,7 +6873,7 @@
     <w:name w:val="Subtle Reference"/>
     <w:basedOn w:val="DefaultParagraphFont"/>
     <w:uiPriority w:val="31"/>
-    <w:rsid w:val="00A40FCE"/>
+    <w:rsid w:val="00B921C6"/>
     <w:rPr>
       <w:smallCaps/>
       <w:color w:val="C0504D" w:themeColor="accent2"/>
@@ -6889,7 +6884,7 @@
     <w:name w:val="Intense Reference"/>
     <w:basedOn w:val="DefaultParagraphFont"/>
     <w:uiPriority w:val="32"/>
-    <w:rsid w:val="00A40FCE"/>
+    <w:rsid w:val="00B921C6"/>
     <w:rPr>
       <w:b/>
       <w:bCs/>
@@ -6903,7 +6898,7 @@
     <w:name w:val="Book Title"/>
     <w:basedOn w:val="DefaultParagraphFont"/>
     <w:uiPriority w:val="33"/>
-    <w:rsid w:val="00A40FCE"/>
+    <w:rsid w:val="00B921C6"/>
     <w:rPr>
       <w:b/>
       <w:bCs/>
@@ -6923,7 +6918,7 @@
     <w:name w:val="definition"/>
     <w:basedOn w:val="DefaultParagraphFont"/>
     <w:qFormat/>
-    <w:rsid w:val="00A40FCE"/>
+    <w:rsid w:val="00B921C6"/>
     <w:rPr>
       <w:u w:val="words"/>
     </w:rPr>
@@ -6933,7 +6928,7 @@
     <w:basedOn w:val="DefaultParagraphFont"/>
     <w:uiPriority w:val="3"/>
     <w:qFormat/>
-    <w:rsid w:val="00A40FCE"/>
+    <w:rsid w:val="00B921C6"/>
     <w:rPr>
       <w:rFonts w:ascii="MathematicalPi 2" w:hAnsi="MathematicalPi 2"/>
     </w:rPr>
@@ -6941,7 +6936,7 @@
   <w:style w:type="character" w:customStyle="1" w:styleId="subscript">
     <w:name w:val="subscript"/>
     <w:qFormat/>
-    <w:rsid w:val="00A40FCE"/>
+    <w:rsid w:val="00B921C6"/>
     <w:rPr>
       <w:spacing w:val="0"/>
       <w:w w:val="100"/>
@@ -6953,7 +6948,7 @@
   <w:style w:type="character" w:customStyle="1" w:styleId="superscript">
     <w:name w:val="superscript"/>
     <w:qFormat/>
-    <w:rsid w:val="00A40FCE"/>
+    <w:rsid w:val="00B921C6"/>
     <w:rPr>
       <w:spacing w:val="0"/>
       <w:w w:val="100"/>
@@ -6967,7 +6962,7 @@
     <w:basedOn w:val="DefaultParagraphFont"/>
     <w:uiPriority w:val="1"/>
     <w:qFormat/>
-    <w:rsid w:val="00A40FCE"/>
+    <w:rsid w:val="00B921C6"/>
     <w:rPr>
       <w:rFonts w:ascii="Symbol" w:hAnsi="Symbol"/>
     </w:rPr>
@@ -6977,7 +6972,7 @@
     <w:basedOn w:val="DefaultParagraphFont"/>
     <w:uiPriority w:val="1"/>
     <w:qFormat/>
-    <w:rsid w:val="00A40FCE"/>
+    <w:rsid w:val="00B921C6"/>
     <w:rPr>
       <w:rFonts w:ascii="Times New Roman" w:hAnsi="Times New Roman"/>
       <w:i/>
@@ -6988,7 +6983,7 @@
     <w:basedOn w:val="DefaultParagraphFont"/>
     <w:uiPriority w:val="3"/>
     <w:qFormat/>
-    <w:rsid w:val="00A40FCE"/>
+    <w:rsid w:val="00B921C6"/>
     <w:rPr>
       <w:rFonts w:ascii="MathematicalPi 2" w:hAnsi="MathematicalPi 2"/>
     </w:rPr>
@@ -6997,7 +6992,7 @@
     <w:name w:val="lattice"/>
     <w:uiPriority w:val="1"/>
     <w:qFormat/>
-    <w:rsid w:val="00A40FCE"/>
+    <w:rsid w:val="00B921C6"/>
     <w:rPr>
       <w:rFonts w:ascii="French Script MT" w:hAnsi="French Script MT"/>
       <w:b w:val="0"/>
@@ -7009,7 +7004,7 @@
     <w:basedOn w:val="DefaultParagraphFont"/>
     <w:uiPriority w:val="1"/>
     <w:qFormat/>
-    <w:rsid w:val="00A40FCE"/>
+    <w:rsid w:val="00B921C6"/>
     <w:rPr>
       <w:b/>
     </w:rPr>
@@ -7019,7 +7014,7 @@
     <w:basedOn w:val="DefaultParagraphFont"/>
     <w:uiPriority w:val="3"/>
     <w:qFormat/>
-    <w:rsid w:val="00A40FCE"/>
+    <w:rsid w:val="00B921C6"/>
     <w:rPr>
       <w:rFonts w:ascii="Monotype Corsiva" w:hAnsi="Monotype Corsiva"/>
     </w:rPr>
@@ -7028,7 +7023,7 @@
     <w:name w:val="cpp_character"/>
     <w:basedOn w:val="DefaultParagraphFont"/>
     <w:uiPriority w:val="4"/>
-    <w:rsid w:val="00A40FCE"/>
+    <w:rsid w:val="00B921C6"/>
     <w:rPr>
       <w:rFonts w:ascii="Courier New" w:hAnsi="Courier New" w:cs="Courier New"/>
       <w:sz w:val="20"/>
@@ -7038,7 +7033,7 @@
     <w:name w:val="antichain"/>
     <w:basedOn w:val="poset"/>
     <w:uiPriority w:val="3"/>
-    <w:rsid w:val="00A40FCE"/>
+    <w:rsid w:val="00B921C6"/>
     <w:rPr>
       <w:rFonts w:ascii="Swis721 BlkOul BT" w:hAnsi="Swis721 BlkOul BT"/>
       <w:i/>
@@ -7049,7 +7044,7 @@
     <w:basedOn w:val="DefaultParagraphFont"/>
     <w:uiPriority w:val="1"/>
     <w:qFormat/>
-    <w:rsid w:val="00A40FCE"/>
+    <w:rsid w:val="00B921C6"/>
     <w:rPr>
       <w:u w:val="words"/>
     </w:rPr>
@@ -7058,7 +7053,7 @@
     <w:name w:val="abs"/>
     <w:uiPriority w:val="1"/>
     <w:qFormat/>
-    <w:rsid w:val="00A40FCE"/>
+    <w:rsid w:val="00B921C6"/>
     <w:rPr>
       <w:rFonts w:ascii="Swis721 BdOul BT" w:hAnsi="Swis721 BdOul BT"/>
       <w:b/>
@@ -7068,7 +7063,7 @@
     <w:name w:val="rep"/>
     <w:uiPriority w:val="1"/>
     <w:qFormat/>
-    <w:rsid w:val="00A40FCE"/>
+    <w:rsid w:val="00B921C6"/>
     <w:rPr>
       <w:rFonts w:ascii="Arial" w:hAnsi="Arial"/>
     </w:rPr>
@@ -7077,7 +7072,7 @@
     <w:name w:val="rel"/>
     <w:uiPriority w:val="1"/>
     <w:qFormat/>
-    <w:rsid w:val="00A40FCE"/>
+    <w:rsid w:val="00B921C6"/>
     <w:rPr>
       <w:rFonts w:ascii="Times New Roman" w:hAnsi="Times New Roman" w:cs="Arial"/>
     </w:rPr>
@@ -7086,7 +7081,7 @@
     <w:name w:val="abstract"/>
     <w:uiPriority w:val="1"/>
     <w:qFormat/>
-    <w:rsid w:val="00A40FCE"/>
+    <w:rsid w:val="00B921C6"/>
     <w:rPr>
       <w:rFonts w:ascii="Swis721 BdOul BT" w:hAnsi="Swis721 BdOul BT"/>
       <w:b/>
@@ -7095,13 +7090,13 @@
   <w:style w:type="character" w:customStyle="1" w:styleId="mlabel">
     <w:name w:val="mlabel"/>
     <w:basedOn w:val="DefaultParagraphFont"/>
-    <w:rsid w:val="00A40FCE"/>
+    <w:rsid w:val="00B921C6"/>
   </w:style>
   <w:style w:type="character" w:customStyle="1" w:styleId="hidden">
     <w:name w:val="hidden"/>
     <w:basedOn w:val="DefaultParagraphFont"/>
     <w:uiPriority w:val="1"/>
-    <w:rsid w:val="00A40FCE"/>
+    <w:rsid w:val="00B921C6"/>
     <w:rPr>
       <w:vanish/>
     </w:rPr>
@@ -7110,7 +7105,7 @@
     <w:name w:val="Table Grid"/>
     <w:basedOn w:val="TableNormal"/>
     <w:uiPriority w:val="59"/>
-    <w:rsid w:val="00A40FCE"/>
+    <w:rsid w:val="00B921C6"/>
     <w:rPr>
       <w:rFonts w:ascii="Times" w:hAnsi="Times"/>
     </w:rPr>
@@ -7129,13 +7124,13 @@
     <w:name w:val="page number"/>
     <w:basedOn w:val="DefaultParagraphFont"/>
     <w:semiHidden/>
-    <w:rsid w:val="00A40FCE"/>
+    <w:rsid w:val="00B921C6"/>
   </w:style>
   <w:style w:type="character" w:styleId="Strong">
     <w:name w:val="Strong"/>
     <w:basedOn w:val="DefaultParagraphFont"/>
     <w:uiPriority w:val="22"/>
-    <w:rsid w:val="00A40FCE"/>
+    <w:rsid w:val="00B921C6"/>
     <w:rPr>
       <w:b/>
       <w:bCs/>
@@ -7147,7 +7142,7 @@
     <w:link w:val="StepListLevel2Char"/>
     <w:uiPriority w:val="5"/>
     <w:qFormat/>
-    <w:rsid w:val="00A40FCE"/>
+    <w:rsid w:val="00B921C6"/>
     <w:pPr>
       <w:numPr>
         <w:ilvl w:val="1"/>
@@ -7168,7 +7163,7 @@
     <w:basedOn w:val="StepListLevel2"/>
     <w:uiPriority w:val="5"/>
     <w:qFormat/>
-    <w:rsid w:val="00A40FCE"/>
+    <w:rsid w:val="00B921C6"/>
     <w:pPr>
       <w:numPr>
         <w:ilvl w:val="2"/>
@@ -7194,7 +7189,7 @@
     <w:basedOn w:val="DefaultParagraphFont"/>
     <w:link w:val="StepListLevel2"/>
     <w:uiPriority w:val="5"/>
-    <w:rsid w:val="00A40FCE"/>
+    <w:rsid w:val="00B921C6"/>
     <w:rPr>
       <w:rFonts w:ascii="Times" w:hAnsi="Times"/>
       <w:b/>
@@ -7207,7 +7202,7 @@
     <w:link w:val="StepListLevel1Char"/>
     <w:uiPriority w:val="5"/>
     <w:qFormat/>
-    <w:rsid w:val="00A40FCE"/>
+    <w:rsid w:val="00B921C6"/>
     <w:pPr>
       <w:numPr>
         <w:numId w:val="10"/>
@@ -7222,7 +7217,7 @@
     <w:basedOn w:val="DefaultParagraphFont"/>
     <w:link w:val="StepListLevel1"/>
     <w:uiPriority w:val="5"/>
-    <w:rsid w:val="00A40FCE"/>
+    <w:rsid w:val="00B921C6"/>
     <w:rPr>
       <w:b/>
       <w:sz w:val="24"/>
@@ -7521,7 +7516,7 @@
 </file>
 
 <file path=customXml/itemProps1.xml><?xml version="1.0" encoding="utf-8"?>
-<ds:datastoreItem xmlns:ds="http://schemas.openxmlformats.org/officeDocument/2006/customXml" ds:itemID="{5AD97AB3-CD5A-4F13-9A25-D3CA28764DAE}">
+<ds:datastoreItem xmlns:ds="http://schemas.openxmlformats.org/officeDocument/2006/customXml" ds:itemID="{F0130A6F-E11F-4536-812A-FA96108381B5}">
   <ds:schemaRefs>
     <ds:schemaRef ds:uri="http://schemas.openxmlformats.org/officeDocument/2006/bibliography"/>
   </ds:schemaRefs>

</xml_diff>